<commit_message>
fixed report and added presentations folder
</commit_message>
<xml_diff>
--- a/docproject/official_ahns/AHNS-2010-SY-PR-003.docx
+++ b/docproject/official_ahns/AHNS-2010-SY-PR-003.docx
@@ -4957,13 +4957,7 @@
         <w:spacing w:line="360" w:lineRule="auto"/>
       </w:pPr>
       <w:r>
-        <w:t>In the preliminary design stage</w:t>
-      </w:r>
-      <w:r>
-        <w:t>, with the aim of delivering the preliminary designs of the system,</w:t>
-      </w:r>
-      <w:r>
-        <w:t xml:space="preserve"> research and planning was carried out to establish a suitable software system architecture</w:t>
+        <w:t>In the preliminary design stage research and planning was carried out to establish a suitable software system architecture</w:t>
       </w:r>
       <w:r>
         <w:t xml:space="preserve"> and flight computer.</w:t>
@@ -5036,7 +5030,10 @@
         <w:t>reliance on threads was diversified.</w:t>
       </w:r>
       <w:r>
-        <w:t xml:space="preserve"> The threaded architecture is shown in </w:t>
+        <w:t xml:space="preserve"> The threaded architecture of both the GCS and flight computer is </w:t>
+      </w:r>
+      <w:r>
+        <w:t xml:space="preserve">shown in </w:t>
       </w:r>
       <w:r>
         <w:fldChar w:fldCharType="begin"/>
@@ -5186,7 +5183,13 @@
       </w:pPr>
       <w:r>
         <w:lastRenderedPageBreak/>
-        <w:t>The Overo Fire COM provides Bluetooth and 802.11g Wifi connectivity for direct TCP/IP networking and support for digital image processing. The support for image processing has been documented and used in other undergraduate helicopt</w:t>
+        <w:t xml:space="preserve">The Overo Fire COM provides Bluetooth and 802.11g </w:t>
+      </w:r>
+      <w:r>
+        <w:t>WiFi</w:t>
+      </w:r>
+      <w:r>
+        <w:t xml:space="preserve"> connectivity for direct TCP/IP networking and support for digital image processing. The support for image processing has been documented and used in other undergraduate helicopt</w:t>
       </w:r>
       <w:r>
         <w:t>er and quadrotor projects [RD/6</w:t>
@@ -5462,7 +5465,10 @@
               <w:jc w:val="left"/>
             </w:pPr>
             <w:r>
-              <w:t>802.11g Wifi</w:t>
+              <w:t xml:space="preserve">802.11g </w:t>
+            </w:r>
+            <w:r>
+              <w:t>WiFi</w:t>
             </w:r>
             <w:r>
               <w:br/>
@@ -5677,7 +5683,7 @@
           <v:shape id="_x0000_i1025" type="#_x0000_t75" style="width:429.75pt;height:279.75pt" o:ole="">
             <v:imagedata r:id="rId13" o:title=""/>
           </v:shape>
-          <o:OLEObject Type="Embed" ProgID="Visio.Drawing.11" ShapeID="_x0000_i1025" DrawAspect="Content" ObjectID="_1338566689" r:id="rId14"/>
+          <o:OLEObject Type="Embed" ProgID="Visio.Drawing.11" ShapeID="_x0000_i1025" DrawAspect="Content" ObjectID="_1338581564" r:id="rId14"/>
         </w:object>
       </w:r>
     </w:p>
@@ -6480,13 +6486,7 @@
                 <w:rPr>
                   <w:rFonts w:ascii="Cambria Math" w:hAnsi="Cambria Math"/>
                 </w:rPr>
-                <m:t>1</m:t>
-              </m:r>
-              <m:r>
-                <w:rPr>
-                  <w:rFonts w:ascii="Cambria Math" w:hAnsi="Cambria Math"/>
-                </w:rPr>
-                <m:t>c</m:t>
+                <m:t>1c</m:t>
               </m:r>
             </m:sub>
           </m:sSub>
@@ -6518,13 +6518,7 @@
                 <w:rPr>
                   <w:rFonts w:ascii="Cambria Math" w:hAnsi="Cambria Math"/>
                 </w:rPr>
-                <m:t>2</m:t>
-              </m:r>
-              <m:r>
-                <w:rPr>
-                  <w:rFonts w:ascii="Cambria Math" w:hAnsi="Cambria Math"/>
-                </w:rPr>
-                <m:t>c</m:t>
+                <m:t>2c</m:t>
               </m:r>
             </m:sub>
           </m:sSub>
@@ -6556,13 +6550,7 @@
                 <w:rPr>
                   <w:rFonts w:ascii="Cambria Math" w:hAnsi="Cambria Math"/>
                 </w:rPr>
-                <m:t>3</m:t>
-              </m:r>
-              <m:r>
-                <w:rPr>
-                  <w:rFonts w:ascii="Cambria Math" w:hAnsi="Cambria Math"/>
-                </w:rPr>
-                <m:t>c</m:t>
+                <m:t>3c</m:t>
               </m:r>
             </m:sub>
           </m:sSub>
@@ -6594,17 +6582,14 @@
                 <w:rPr>
                   <w:rFonts w:ascii="Cambria Math" w:hAnsi="Cambria Math"/>
                 </w:rPr>
-                <m:t>4</m:t>
-              </m:r>
-              <m:r>
-                <w:rPr>
-                  <w:rFonts w:ascii="Cambria Math" w:hAnsi="Cambria Math"/>
-                </w:rPr>
-                <m:t>c</m:t>
+                <m:t>4c</m:t>
               </m:r>
             </m:sub>
           </m:sSub>
           <m:r>
+            <m:rPr>
+              <m:sty m:val="p"/>
+            </m:rPr>
             <w:rPr>
               <w:rFonts w:ascii="Cambria Math" w:hAnsi="Cambria Math"/>
             </w:rPr>
@@ -6703,6 +6688,9 @@
             </m:sub>
           </m:sSub>
           <m:r>
+            <m:rPr>
+              <m:sty m:val="p"/>
+            </m:rPr>
             <w:rPr>
               <w:rFonts w:ascii="Cambria Math" w:hAnsi="Cambria Math"/>
             </w:rPr>
@@ -6801,6 +6789,9 @@
             </m:sub>
           </m:sSub>
           <m:r>
+            <m:rPr>
+              <m:sty m:val="p"/>
+            </m:rPr>
             <w:rPr>
               <w:rFonts w:ascii="Cambria Math" w:hAnsi="Cambria Math"/>
             </w:rPr>
@@ -7698,7 +7689,13 @@
         <w:t>control</w:t>
       </w:r>
       <w:r>
-        <w:t xml:space="preserve"> test programs, connecting to an 802.11g Wifi network and communicating via UDP to the GCS. </w:t>
+        <w:t xml:space="preserve"> test programs, connecting to an 802.11g </w:t>
+      </w:r>
+      <w:r>
+        <w:t>WiFi</w:t>
+      </w:r>
+      <w:r>
+        <w:t xml:space="preserve"> network and communicating via UDP to the GCS. </w:t>
       </w:r>
       <w:r>
         <w:t>Hardware</w:t>
@@ -8686,7 +8683,7 @@
           <w:noProof/>
           <w:sz w:val="16"/>
         </w:rPr>
-        <w:t>20/06/2010 3:30:00 PM</w:t>
+        <w:t>20/06/2010 7:13:00 PM</w:t>
       </w:r>
     </w:fldSimple>
     <w:r>
@@ -9046,7 +9043,7 @@
               <w:noProof/>
               <w:sz w:val="20"/>
             </w:rPr>
-            <w:t>4</w:t>
+            <w:t>11</w:t>
           </w:r>
           <w:r>
             <w:rPr>
@@ -9726,6 +9723,7 @@
   <w:style w:type="character" w:default="1" w:styleId="DefaultParagraphFont">
     <w:name w:val="Default Paragraph Font"/>
     <w:uiPriority w:val="1"/>
+    <w:semiHidden/>
     <w:unhideWhenUsed/>
   </w:style>
   <w:style w:type="table" w:default="1" w:styleId="TableNormal">
@@ -10578,7 +10576,7 @@
 </file>
 
 <file path=customXml/itemProps1.xml><?xml version="1.0" encoding="utf-8"?>
-<ds:datastoreItem xmlns:ds="http://schemas.openxmlformats.org/officeDocument/2006/customXml" ds:itemID="{42F7B674-4AB8-4A96-B000-F9759B869EE5}">
+<ds:datastoreItem xmlns:ds="http://schemas.openxmlformats.org/officeDocument/2006/customXml" ds:itemID="{AE075AA6-5AB8-42A7-8C7F-D64DF58D4607}">
   <ds:schemaRefs>
     <ds:schemaRef ds:uri="http://schemas.openxmlformats.org/officeDocument/2006/bibliography"/>
   </ds:schemaRefs>

</xml_diff>